<commit_message>
Standardizzazione logs e utests (mancano Exceptions e COP)
</commit_message>
<xml_diff>
--- a/Docs/Demo/SBATCH/03-EXCEPTIONS/Sbatch-Exceptions-AFU.docx
+++ b/Docs/Demo/SBATCH/03-EXCEPTIONS/Sbatch-Exceptions-AFU.docx
@@ -520,8 +520,6 @@
           <w:lang w:val="et-EE"/>
         </w:rPr>
       </w:pPr>
-      <w:bookmarkStart w:id="0" w:name="_GoBack"/>
-      <w:bookmarkEnd w:id="0"/>
     </w:p>
     <w:p>
       <w:pPr>
@@ -1341,6 +1339,69 @@
         </w:rPr>
         <w:t>Skippable:</w:t>
       </w:r>
+      <w:r>
+        <w:rPr>
+          <w:lang w:val="et-EE"/>
+        </w:rPr>
+        <w:br/>
+      </w:r>
+      <w:r>
+        <w:rPr>
+          <w:lang w:val="et-EE"/>
+        </w:rPr>
+        <w:t>Eccezione su un item nel write.</w:t>
+      </w:r>
+      <w:r>
+        <w:rPr>
+          <w:lang w:val="et-EE"/>
+        </w:rPr>
+        <w:br/>
+        <w:t xml:space="preserve">Essendo un’operazione sulla collection, il writer non puo’ determinare quale elemento </w:t>
+      </w:r>
+      <w:r>
+        <w:rPr>
+          <w:lang w:val="et-EE"/>
+        </w:rPr>
+        <w:t xml:space="preserve">ha determinato l’eccezione (e che si </w:t>
+      </w:r>
+      <w:r>
+        <w:rPr>
+          <w:lang w:val="et-EE"/>
+        </w:rPr>
+        <w:t>deve saltare</w:t>
+      </w:r>
+      <w:r>
+        <w:rPr>
+          <w:lang w:val="et-EE"/>
+        </w:rPr>
+        <w:t>)</w:t>
+      </w:r>
+      <w:r>
+        <w:rPr>
+          <w:lang w:val="et-EE"/>
+        </w:rPr>
+        <w:t>.</w:t>
+      </w:r>
+      <w:r>
+        <w:rPr>
+          <w:lang w:val="et-EE"/>
+        </w:rPr>
+        <w:br/>
+        <w:t>Per cui esegue un process&gt;write su ogni singolo elemento della collection.</w:t>
+      </w:r>
+      <w:r>
+        <w:rPr>
+          <w:lang w:val="et-EE"/>
+        </w:rPr>
+        <w:br/>
+      </w:r>
+      <w:r>
+        <w:rPr>
+          <w:lang w:val="et-EE"/>
+        </w:rPr>
+        <w:br/>
+        <w:t>Nel dettaglio:</w:t>
+      </w:r>
     </w:p>
     <w:p>
       <w:pPr>
@@ -1357,7 +1418,13 @@
         <w:rPr>
           <w:lang w:val="et-EE"/>
         </w:rPr>
-        <w:t xml:space="preserve">Eccezione su un item nel write. </w:t>
+        <w:t>Annulla transazione</w:t>
+      </w:r>
+      <w:r>
+        <w:rPr>
+          <w:lang w:val="et-EE"/>
+        </w:rPr>
+        <w:t xml:space="preserve"> corrente.</w:t>
       </w:r>
     </w:p>
     <w:p>
@@ -1375,7 +1442,67 @@
         <w:rPr>
           <w:lang w:val="et-EE"/>
         </w:rPr>
-        <w:t>Annulla transazione</w:t>
+        <w:t>Per ogni record nella collection creata dal reader</w:t>
+      </w:r>
+    </w:p>
+    <w:p>
+      <w:pPr>
+        <w:pStyle w:val="ListParagraph"/>
+        <w:numPr>
+          <w:ilvl w:val="3"/>
+          <w:numId w:val="6"/>
+        </w:numPr>
+        <w:rPr>
+          <w:lang w:val="et-EE"/>
+        </w:rPr>
+      </w:pPr>
+      <w:r>
+        <w:rPr>
+          <w:lang w:val="et-EE"/>
+        </w:rPr>
+        <w:t>Esegue il process sul singolo record</w:t>
+      </w:r>
+    </w:p>
+    <w:p>
+      <w:pPr>
+        <w:pStyle w:val="ListParagraph"/>
+        <w:numPr>
+          <w:ilvl w:val="3"/>
+          <w:numId w:val="6"/>
+        </w:numPr>
+        <w:rPr>
+          <w:lang w:val="et-EE"/>
+        </w:rPr>
+      </w:pPr>
+      <w:r>
+        <w:rPr>
+          <w:lang w:val="et-EE"/>
+        </w:rPr>
+        <w:t xml:space="preserve">Esegue </w:t>
+      </w:r>
+      <w:r>
+        <w:rPr>
+          <w:lang w:val="et-EE"/>
+        </w:rPr>
+        <w:t>il write del singolo in una singola transazione (requires_new)</w:t>
+      </w:r>
+    </w:p>
+    <w:p>
+      <w:pPr>
+        <w:pStyle w:val="ListParagraph"/>
+        <w:numPr>
+          <w:ilvl w:val="3"/>
+          <w:numId w:val="6"/>
+        </w:numPr>
+        <w:rPr>
+          <w:lang w:val="et-EE"/>
+        </w:rPr>
+      </w:pPr>
+      <w:r>
+        <w:rPr>
+          <w:lang w:val="et-EE"/>
+        </w:rPr>
+        <w:t>Se va in eccezione, salta lo specifico record.)</w:t>
       </w:r>
     </w:p>
     <w:p>
@@ -1393,7 +1520,57 @@
         <w:rPr>
           <w:lang w:val="et-EE"/>
         </w:rPr>
-        <w:t>Riesegue il processor dell’item andato in ex</w:t>
+        <w:t>Se</w:t>
+      </w:r>
+      <w:r>
+        <w:rPr>
+          <w:lang w:val="et-EE"/>
+        </w:rPr>
+        <w:t xml:space="preserve"> accumula complessivamente un numero di </w:t>
+      </w:r>
+      <w:r>
+        <w:rPr>
+          <w:lang w:val="et-EE"/>
+        </w:rPr>
+        <w:t>writeSkipCount</w:t>
+      </w:r>
+      <w:r>
+        <w:rPr>
+          <w:lang w:val="et-EE"/>
+        </w:rPr>
+        <w:t>&gt;skiplimit lo Step fallisce</w:t>
+      </w:r>
+      <w:r>
+        <w:rPr>
+          <w:lang w:val="et-EE"/>
+        </w:rPr>
+        <w:br/>
+      </w:r>
+    </w:p>
+    <w:p>
+      <w:pPr>
+        <w:rPr>
+          <w:lang w:val="et-EE"/>
+        </w:rPr>
+      </w:pPr>
+    </w:p>
+    <w:p>
+      <w:pPr>
+        <w:pStyle w:val="ListParagraph"/>
+        <w:numPr>
+          <w:ilvl w:val="1"/>
+          <w:numId w:val="6"/>
+        </w:numPr>
+        <w:rPr>
+          <w:lang w:val="et-EE"/>
+        </w:rPr>
+      </w:pPr>
+      <w:r>
+        <w:rPr>
+          <w:lang w:val="et-EE"/>
+        </w:rPr>
+        <w:lastRenderedPageBreak/>
+        <w:t xml:space="preserve">Retriable: </w:t>
       </w:r>
     </w:p>
     <w:p>
@@ -1411,7 +1588,7 @@
         <w:rPr>
           <w:lang w:val="et-EE"/>
         </w:rPr>
-        <w:t>Se ancora va in ex lo salta e va al successivo</w:t>
+        <w:t xml:space="preserve">Ripete processing su intero chunk </w:t>
       </w:r>
     </w:p>
     <w:p>
@@ -1429,43 +1606,7 @@
         <w:rPr>
           <w:lang w:val="et-EE"/>
         </w:rPr>
-        <w:t xml:space="preserve">Quando accumula complessivamente un numero di </w:t>
-      </w:r>
-      <w:r>
-        <w:rPr>
-          <w:lang w:val="et-EE"/>
-        </w:rPr>
-        <w:t>writeSkipCount</w:t>
-      </w:r>
-      <w:r>
-        <w:rPr>
-          <w:lang w:val="et-EE"/>
-        </w:rPr>
-        <w:t>&gt;skiplimit lo Step fallisce</w:t>
-      </w:r>
-      <w:r>
-        <w:rPr>
-          <w:lang w:val="et-EE"/>
-        </w:rPr>
-        <w:br/>
-      </w:r>
-    </w:p>
-    <w:p>
-      <w:pPr>
-        <w:pStyle w:val="ListParagraph"/>
-        <w:numPr>
-          <w:ilvl w:val="1"/>
-          <w:numId w:val="6"/>
-        </w:numPr>
-        <w:rPr>
-          <w:lang w:val="et-EE"/>
-        </w:rPr>
-      </w:pPr>
-      <w:r>
-        <w:rPr>
-          <w:lang w:val="et-EE"/>
-        </w:rPr>
-        <w:t xml:space="preserve">Retriable: </w:t>
+        <w:t>Ripete write dell intero chunk (page)</w:t>
       </w:r>
     </w:p>
     <w:p>
@@ -1483,7 +1624,13 @@
         <w:rPr>
           <w:lang w:val="et-EE"/>
         </w:rPr>
-        <w:t>Ripete da processing su intero chunk fino a retry-limit.</w:t>
+        <w:t xml:space="preserve">Ripete i e ii </w:t>
+      </w:r>
+      <w:r>
+        <w:rPr>
+          <w:lang w:val="et-EE"/>
+        </w:rPr>
+        <w:t>fino a retry-limit.</w:t>
       </w:r>
     </w:p>
     <w:p>
@@ -1521,64 +1668,30 @@
         </w:rPr>
         <w:t xml:space="preserve">Superato il retry limit </w:t>
       </w:r>
-    </w:p>
-    <w:p>
-      <w:pPr>
-        <w:pStyle w:val="ListParagraph"/>
-        <w:numPr>
-          <w:ilvl w:val="2"/>
-          <w:numId w:val="6"/>
-        </w:numPr>
-        <w:rPr>
-          <w:lang w:val="et-EE"/>
-        </w:rPr>
-      </w:pPr>
-      <w:r>
-        <w:rPr>
-          <w:lang w:val="et-EE"/>
-        </w:rPr>
-        <w:t>Esegue su quel chunk la skip logic (se presente).</w:t>
-      </w:r>
-    </w:p>
-    <w:p>
-      <w:pPr>
-        <w:rPr>
-          <w:b/>
-          <w:lang w:val="et-EE"/>
-        </w:rPr>
-      </w:pPr>
-    </w:p>
-    <w:p>
-      <w:pPr>
-        <w:rPr>
-          <w:b/>
-          <w:lang w:val="et-EE"/>
-        </w:rPr>
-      </w:pPr>
-    </w:p>
-    <w:p>
-      <w:pPr>
-        <w:rPr>
-          <w:b/>
-          <w:lang w:val="et-EE"/>
-        </w:rPr>
-      </w:pPr>
-    </w:p>
-    <w:p>
-      <w:pPr>
-        <w:rPr>
-          <w:b/>
-          <w:lang w:val="et-EE"/>
-        </w:rPr>
-      </w:pPr>
-    </w:p>
-    <w:p>
-      <w:pPr>
-        <w:rPr>
-          <w:b/>
-          <w:lang w:val="et-EE"/>
-        </w:rPr>
-      </w:pPr>
+      <w:r>
+        <w:rPr>
+          <w:lang w:val="et-EE"/>
+        </w:rPr>
+        <w:t>e</w:t>
+      </w:r>
+      <w:r>
+        <w:rPr>
+          <w:lang w:val="et-EE"/>
+        </w:rPr>
+        <w:t xml:space="preserve">segue su quel chunk la skip logic (se </w:t>
+      </w:r>
+      <w:r>
+        <w:rPr>
+          <w:lang w:val="et-EE"/>
+        </w:rPr>
+        <w:t>anche skippable</w:t>
+      </w:r>
+      <w:r>
+        <w:rPr>
+          <w:lang w:val="et-EE"/>
+        </w:rPr>
+        <w:t>).</w:t>
+      </w:r>
     </w:p>
     <w:p>
       <w:pPr>
@@ -2250,44 +2363,24 @@
           <w:lang w:val="et-EE"/>
         </w:rPr>
       </w:pPr>
-    </w:p>
-    <w:p>
-      <w:pPr>
-        <w:rPr>
-          <w:b/>
-          <w:lang w:val="et-EE"/>
-        </w:rPr>
-      </w:pPr>
       <w:r>
         <w:rPr>
           <w:b/>
           <w:lang w:val="et-EE"/>
         </w:rPr>
         <w:lastRenderedPageBreak/>
-        <w:br/>
         <w:t>Code review: Classi</w:t>
       </w:r>
     </w:p>
     <w:p>
       <w:pPr>
         <w:rPr>
-          <w:lang w:val="et-EE"/>
-        </w:rPr>
-      </w:pPr>
-    </w:p>
-    <w:p>
-      <w:pPr>
-        <w:rPr>
-          <w:lang w:val="et-EE"/>
-        </w:rPr>
-      </w:pPr>
-    </w:p>
-    <w:p>
-      <w:pPr>
-        <w:rPr>
-          <w:lang w:val="et-EE"/>
-        </w:rPr>
-      </w:pPr>
+          <w:b/>
+          <w:lang w:val="et-EE"/>
+        </w:rPr>
+      </w:pPr>
+      <w:bookmarkStart w:id="0" w:name="_GoBack"/>
+      <w:bookmarkEnd w:id="0"/>
     </w:p>
     <w:p>
       <w:pPr>
@@ -2805,7 +2898,6 @@
         <w:rPr>
           <w:lang w:val="et-EE"/>
         </w:rPr>
-        <w:lastRenderedPageBreak/>
         <w:t>Per gestire eventuale</w:t>
       </w:r>
       <w:r>
@@ -2847,6 +2939,7 @@
           <w:b/>
           <w:lang w:val="et-EE"/>
         </w:rPr>
+        <w:lastRenderedPageBreak/>
         <w:br/>
         <w:t>SOLUZIONE:</w:t>
       </w:r>
@@ -4804,7 +4897,7 @@
 </file>
 
 <file path=customXml/itemProps1.xml><?xml version="1.0" encoding="utf-8"?>
-<ds:datastoreItem xmlns:ds="http://schemas.openxmlformats.org/officeDocument/2006/customXml" ds:itemID="{5E96477E-1DD4-4CF4-BD67-CA74D3D88EFA}">
+<ds:datastoreItem xmlns:ds="http://schemas.openxmlformats.org/officeDocument/2006/customXml" ds:itemID="{EDAF09A1-0326-4101-BCF2-187433D4BEEC}">
   <ds:schemaRefs>
     <ds:schemaRef ds:uri="http://schemas.openxmlformats.org/officeDocument/2006/bibliography"/>
   </ds:schemaRefs>

</xml_diff>